<commit_message>
Pre Entrega proyecto final 3
</commit_message>
<xml_diff>
--- a/Documentacion SEO.docx
+++ b/Documentacion SEO.docx
@@ -91,47 +91,7 @@
           <w:sz w:val="24"/>
           <w:szCs w:val="24"/>
         </w:rPr>
-        <w:t xml:space="preserve">mediante la etiqueta meta </w:t>
-      </w:r>
-      <w:proofErr w:type="spellStart"/>
-      <w:r>
-        <w:rPr>
-          <w:rFonts w:ascii="Arial" w:hAnsi="Arial" w:cs="Arial"/>
-          <w:color w:val="000000"/>
-          <w:sz w:val="24"/>
-          <w:szCs w:val="24"/>
-        </w:rPr>
-        <w:t>name</w:t>
-      </w:r>
-      <w:proofErr w:type="spellEnd"/>
-      <w:r>
-        <w:rPr>
-          <w:rFonts w:ascii="Arial" w:hAnsi="Arial" w:cs="Arial"/>
-          <w:color w:val="000000"/>
-          <w:sz w:val="24"/>
-          <w:szCs w:val="24"/>
-        </w:rPr>
-        <w:t xml:space="preserve"> </w:t>
-      </w:r>
-      <w:proofErr w:type="spellStart"/>
-      <w:r>
-        <w:rPr>
-          <w:rFonts w:ascii="Arial" w:hAnsi="Arial" w:cs="Arial"/>
-          <w:color w:val="000000"/>
-          <w:sz w:val="24"/>
-          <w:szCs w:val="24"/>
-        </w:rPr>
-        <w:t>description</w:t>
-      </w:r>
-      <w:proofErr w:type="spellEnd"/>
-      <w:r>
-        <w:rPr>
-          <w:rFonts w:ascii="Arial" w:hAnsi="Arial" w:cs="Arial"/>
-          <w:color w:val="000000"/>
-          <w:sz w:val="24"/>
-          <w:szCs w:val="24"/>
-        </w:rPr>
-        <w:t>, agregué el siguiente párrafo que explica en pocas palabras el contenido de mi sitio: “Entrenador personal con 10 años de experiencia experto en ayudar a sus clientes en alcanzar sus metas y cumplir objetivos”.</w:t>
+        <w:t>mediante la etiqueta meta name description, agregué el siguiente párrafo que explica en pocas palabras el contenido de mi sitio: “Entrenador personal con 10 años de experiencia experto en ayudar a sus clientes en alcanzar sus metas y cumplir objetivos”.</w:t>
       </w:r>
     </w:p>
     <w:p>
@@ -171,87 +131,7 @@
           <w:sz w:val="24"/>
           <w:szCs w:val="24"/>
         </w:rPr>
-        <w:t xml:space="preserve">: mediante la etiqueta meta </w:t>
-      </w:r>
-      <w:proofErr w:type="spellStart"/>
-      <w:r>
-        <w:rPr>
-          <w:rFonts w:ascii="Arial" w:hAnsi="Arial" w:cs="Arial"/>
-          <w:color w:val="000000"/>
-          <w:sz w:val="24"/>
-          <w:szCs w:val="24"/>
-        </w:rPr>
-        <w:t>name</w:t>
-      </w:r>
-      <w:proofErr w:type="spellEnd"/>
-      <w:r>
-        <w:rPr>
-          <w:rFonts w:ascii="Arial" w:hAnsi="Arial" w:cs="Arial"/>
-          <w:color w:val="000000"/>
-          <w:sz w:val="24"/>
-          <w:szCs w:val="24"/>
-        </w:rPr>
-        <w:t xml:space="preserve"> </w:t>
-      </w:r>
-      <w:proofErr w:type="spellStart"/>
-      <w:r>
-        <w:rPr>
-          <w:rFonts w:ascii="Arial" w:hAnsi="Arial" w:cs="Arial"/>
-          <w:color w:val="000000"/>
-          <w:sz w:val="24"/>
-          <w:szCs w:val="24"/>
-        </w:rPr>
-        <w:t>keywords</w:t>
-      </w:r>
-      <w:proofErr w:type="spellEnd"/>
-      <w:r>
-        <w:rPr>
-          <w:rFonts w:ascii="Arial" w:hAnsi="Arial" w:cs="Arial"/>
-          <w:color w:val="000000"/>
-          <w:sz w:val="24"/>
-          <w:szCs w:val="24"/>
-        </w:rPr>
-        <w:t xml:space="preserve">, agregué las palabras clave: Entrenador personal, Personal </w:t>
-      </w:r>
-      <w:proofErr w:type="spellStart"/>
-      <w:r>
-        <w:rPr>
-          <w:rFonts w:ascii="Arial" w:hAnsi="Arial" w:cs="Arial"/>
-          <w:color w:val="000000"/>
-          <w:sz w:val="24"/>
-          <w:szCs w:val="24"/>
-        </w:rPr>
-        <w:t>trainer</w:t>
-      </w:r>
-      <w:proofErr w:type="spellEnd"/>
-      <w:r>
-        <w:rPr>
-          <w:rFonts w:ascii="Arial" w:hAnsi="Arial" w:cs="Arial"/>
-          <w:color w:val="000000"/>
-          <w:sz w:val="24"/>
-          <w:szCs w:val="24"/>
-        </w:rPr>
-        <w:t xml:space="preserve">, entrenar, Musculación, Cardio, Funcional, </w:t>
-      </w:r>
-      <w:proofErr w:type="spellStart"/>
-      <w:r>
-        <w:rPr>
-          <w:rFonts w:ascii="Arial" w:hAnsi="Arial" w:cs="Arial"/>
-          <w:color w:val="000000"/>
-          <w:sz w:val="24"/>
-          <w:szCs w:val="24"/>
-        </w:rPr>
-        <w:t>Stretching</w:t>
-      </w:r>
-      <w:proofErr w:type="spellEnd"/>
-      <w:r>
-        <w:rPr>
-          <w:rFonts w:ascii="Arial" w:hAnsi="Arial" w:cs="Arial"/>
-          <w:color w:val="000000"/>
-          <w:sz w:val="24"/>
-          <w:szCs w:val="24"/>
-        </w:rPr>
-        <w:t>.</w:t>
+        <w:t>: mediante la etiqueta meta name keywords, agregué las palabras clave: Entrenador personal, Personal trainer, entrenar, Musculación, Cardio, Funcional, Stretching.</w:t>
       </w:r>
     </w:p>
     <w:p>
@@ -293,27 +173,7 @@
           <w:sz w:val="24"/>
           <w:szCs w:val="24"/>
         </w:rPr>
-        <w:t xml:space="preserve">mediante la etiqueta </w:t>
-      </w:r>
-      <w:proofErr w:type="spellStart"/>
-      <w:r>
-        <w:rPr>
-          <w:rFonts w:ascii="Arial" w:hAnsi="Arial" w:cs="Arial"/>
-          <w:color w:val="000000"/>
-          <w:sz w:val="24"/>
-          <w:szCs w:val="24"/>
-        </w:rPr>
-        <w:t>title</w:t>
-      </w:r>
-      <w:proofErr w:type="spellEnd"/>
-      <w:r>
-        <w:rPr>
-          <w:rFonts w:ascii="Arial" w:hAnsi="Arial" w:cs="Arial"/>
-          <w:color w:val="000000"/>
-          <w:sz w:val="24"/>
-          <w:szCs w:val="24"/>
-        </w:rPr>
-        <w:t>, agregué</w:t>
+        <w:t>mediante la etiqueta title, agregué</w:t>
       </w:r>
       <w:r>
         <w:rPr>
@@ -340,27 +200,7 @@
           <w:sz w:val="24"/>
           <w:szCs w:val="24"/>
         </w:rPr>
-        <w:t xml:space="preserve"> Personal </w:t>
-      </w:r>
-      <w:proofErr w:type="spellStart"/>
-      <w:r>
-        <w:rPr>
-          <w:rFonts w:ascii="Arial" w:hAnsi="Arial" w:cs="Arial"/>
-          <w:color w:val="000000"/>
-          <w:sz w:val="24"/>
-          <w:szCs w:val="24"/>
-        </w:rPr>
-        <w:t>Trainer</w:t>
-      </w:r>
-      <w:proofErr w:type="spellEnd"/>
-      <w:r>
-        <w:rPr>
-          <w:rFonts w:ascii="Arial" w:hAnsi="Arial" w:cs="Arial"/>
-          <w:color w:val="000000"/>
-          <w:sz w:val="24"/>
-          <w:szCs w:val="24"/>
-        </w:rPr>
-        <w:t>.</w:t>
+        <w:t xml:space="preserve"> Personal Trainer.</w:t>
       </w:r>
     </w:p>
     <w:p>
@@ -419,27 +259,7 @@
           <w:sz w:val="24"/>
           <w:szCs w:val="24"/>
         </w:rPr>
-        <w:t xml:space="preserve">Y mediante las etiquetas H2 agregué los encabezados: Musculación, Cardio, Funcional y </w:t>
-      </w:r>
-      <w:proofErr w:type="spellStart"/>
-      <w:r>
-        <w:rPr>
-          <w:rFonts w:ascii="Arial" w:hAnsi="Arial" w:cs="Arial"/>
-          <w:color w:val="000000"/>
-          <w:sz w:val="24"/>
-          <w:szCs w:val="24"/>
-        </w:rPr>
-        <w:t>Stretching</w:t>
-      </w:r>
-      <w:proofErr w:type="spellEnd"/>
-      <w:r>
-        <w:rPr>
-          <w:rFonts w:ascii="Arial" w:hAnsi="Arial" w:cs="Arial"/>
-          <w:color w:val="000000"/>
-          <w:sz w:val="24"/>
-          <w:szCs w:val="24"/>
-        </w:rPr>
-        <w:t>.</w:t>
+        <w:t>Y mediante las etiquetas H2 agregué los encabezados: Musculación, Cardio, Funcional y Stretching.</w:t>
       </w:r>
     </w:p>
     <w:p>
@@ -501,53 +321,14 @@
           <w:rFonts w:ascii="Arial" w:hAnsi="Arial" w:cs="Arial"/>
           <w:color w:val="000000"/>
         </w:rPr>
-        <w:t xml:space="preserve">Mediante la etiqueta meta </w:t>
-      </w:r>
-      <w:proofErr w:type="spellStart"/>
-      <w:r>
-        <w:rPr>
-          <w:rFonts w:ascii="Arial" w:hAnsi="Arial" w:cs="Arial"/>
-          <w:color w:val="000000"/>
-        </w:rPr>
-        <w:t>name</w:t>
-      </w:r>
-      <w:proofErr w:type="spellEnd"/>
-      <w:r>
-        <w:rPr>
-          <w:rFonts w:ascii="Arial" w:hAnsi="Arial" w:cs="Arial"/>
-          <w:color w:val="000000"/>
-        </w:rPr>
-        <w:t xml:space="preserve"> </w:t>
-      </w:r>
-      <w:proofErr w:type="spellStart"/>
-      <w:r>
-        <w:rPr>
-          <w:rFonts w:ascii="Arial" w:hAnsi="Arial" w:cs="Arial"/>
-          <w:color w:val="000000"/>
-        </w:rPr>
-        <w:t>description</w:t>
-      </w:r>
-      <w:proofErr w:type="spellEnd"/>
-      <w:r>
-        <w:rPr>
-          <w:rFonts w:ascii="Arial" w:hAnsi="Arial" w:cs="Arial"/>
-          <w:color w:val="000000"/>
-        </w:rPr>
-        <w:t>, agregué el siguiente párrafo</w:t>
-      </w:r>
-      <w:r>
-        <w:rPr>
-          <w:rFonts w:ascii="Arial" w:hAnsi="Arial" w:cs="Arial"/>
-          <w:color w:val="000000"/>
-        </w:rPr>
-        <w:t>:</w:t>
-      </w:r>
-      <w:r>
-        <w:rPr>
-          <w:rFonts w:ascii="Arial" w:hAnsi="Arial" w:cs="Arial"/>
-          <w:color w:val="000000"/>
-        </w:rPr>
-        <w:t> </w:t>
+        <w:t>Mediante la etiqueta meta name description, agregué el siguiente párrafo</w:t>
+      </w:r>
+      <w:r>
+        <w:rPr>
+          <w:rFonts w:ascii="Arial" w:hAnsi="Arial" w:cs="Arial"/>
+          <w:color w:val="000000"/>
+        </w:rPr>
+        <w:t>: </w:t>
       </w:r>
       <w:r>
         <w:rPr>
@@ -617,47 +398,7 @@
           <w:sz w:val="24"/>
           <w:szCs w:val="24"/>
         </w:rPr>
-        <w:t xml:space="preserve">: mediante la etiqueta meta </w:t>
-      </w:r>
-      <w:proofErr w:type="spellStart"/>
-      <w:r>
-        <w:rPr>
-          <w:rFonts w:ascii="Arial" w:hAnsi="Arial" w:cs="Arial"/>
-          <w:color w:val="000000"/>
-          <w:sz w:val="24"/>
-          <w:szCs w:val="24"/>
-        </w:rPr>
-        <w:t>name</w:t>
-      </w:r>
-      <w:proofErr w:type="spellEnd"/>
-      <w:r>
-        <w:rPr>
-          <w:rFonts w:ascii="Arial" w:hAnsi="Arial" w:cs="Arial"/>
-          <w:color w:val="000000"/>
-          <w:sz w:val="24"/>
-          <w:szCs w:val="24"/>
-        </w:rPr>
-        <w:t xml:space="preserve"> </w:t>
-      </w:r>
-      <w:proofErr w:type="spellStart"/>
-      <w:r>
-        <w:rPr>
-          <w:rFonts w:ascii="Arial" w:hAnsi="Arial" w:cs="Arial"/>
-          <w:color w:val="000000"/>
-          <w:sz w:val="24"/>
-          <w:szCs w:val="24"/>
-        </w:rPr>
-        <w:t>keywords</w:t>
-      </w:r>
-      <w:proofErr w:type="spellEnd"/>
-      <w:r>
-        <w:rPr>
-          <w:rFonts w:ascii="Arial" w:hAnsi="Arial" w:cs="Arial"/>
-          <w:color w:val="000000"/>
-          <w:sz w:val="24"/>
-          <w:szCs w:val="24"/>
-        </w:rPr>
-        <w:t xml:space="preserve">, </w:t>
+        <w:t xml:space="preserve">: mediante la etiqueta meta name keywords, </w:t>
       </w:r>
       <w:r>
         <w:rPr>
@@ -715,27 +456,7 @@
           <w:sz w:val="24"/>
           <w:szCs w:val="24"/>
         </w:rPr>
-        <w:t xml:space="preserve">mediante la etiqueta </w:t>
-      </w:r>
-      <w:proofErr w:type="spellStart"/>
-      <w:r>
-        <w:rPr>
-          <w:rFonts w:ascii="Arial" w:hAnsi="Arial" w:cs="Arial"/>
-          <w:color w:val="000000"/>
-          <w:sz w:val="24"/>
-          <w:szCs w:val="24"/>
-        </w:rPr>
-        <w:t>title</w:t>
-      </w:r>
-      <w:proofErr w:type="spellEnd"/>
-      <w:r>
-        <w:rPr>
-          <w:rFonts w:ascii="Arial" w:hAnsi="Arial" w:cs="Arial"/>
-          <w:color w:val="000000"/>
-          <w:sz w:val="24"/>
-          <w:szCs w:val="24"/>
-        </w:rPr>
-        <w:t xml:space="preserve">, agregué el siguiente título: </w:t>
+        <w:t xml:space="preserve">mediante la etiqueta title, agregué el siguiente título: </w:t>
       </w:r>
       <w:r>
         <w:rPr>
@@ -855,17 +576,15 @@
           <w:rFonts w:ascii="Arial" w:hAnsi="Arial" w:cs="Arial"/>
           <w:color w:val="000000"/>
         </w:rPr>
-        <w:t xml:space="preserve">mediante la etiqueta meta </w:t>
-      </w:r>
-      <w:proofErr w:type="spellStart"/>
-      <w:r>
-        <w:rPr>
-          <w:rFonts w:ascii="Arial" w:hAnsi="Arial" w:cs="Arial"/>
-          <w:color w:val="000000"/>
-        </w:rPr>
-        <w:t>name</w:t>
-      </w:r>
-      <w:proofErr w:type="spellEnd"/>
+        <w:t>mediante la etiqueta meta name description, agregué el siguiente párrafo</w:t>
+      </w:r>
+      <w:r>
+        <w:rPr>
+          <w:rFonts w:ascii="Arial" w:hAnsi="Arial" w:cs="Arial"/>
+          <w:color w:val="000000"/>
+        </w:rPr>
+        <w:t>:</w:t>
+      </w:r>
       <w:r>
         <w:rPr>
           <w:rFonts w:ascii="Arial" w:hAnsi="Arial" w:cs="Arial"/>
@@ -873,36 +592,6 @@
         </w:rPr>
         <w:t xml:space="preserve"> </w:t>
       </w:r>
-      <w:proofErr w:type="spellStart"/>
-      <w:r>
-        <w:rPr>
-          <w:rFonts w:ascii="Arial" w:hAnsi="Arial" w:cs="Arial"/>
-          <w:color w:val="000000"/>
-        </w:rPr>
-        <w:t>description</w:t>
-      </w:r>
-      <w:proofErr w:type="spellEnd"/>
-      <w:r>
-        <w:rPr>
-          <w:rFonts w:ascii="Arial" w:hAnsi="Arial" w:cs="Arial"/>
-          <w:color w:val="000000"/>
-        </w:rPr>
-        <w:t>, agregué el siguiente párrafo</w:t>
-      </w:r>
-      <w:r>
-        <w:rPr>
-          <w:rFonts w:ascii="Arial" w:hAnsi="Arial" w:cs="Arial"/>
-          <w:color w:val="000000"/>
-        </w:rPr>
-        <w:t>:</w:t>
-      </w:r>
-      <w:r>
-        <w:rPr>
-          <w:rFonts w:ascii="Arial" w:hAnsi="Arial" w:cs="Arial"/>
-          <w:color w:val="000000"/>
-        </w:rPr>
-        <w:t xml:space="preserve"> </w:t>
-      </w:r>
       <w:r>
         <w:rPr>
           <w:rFonts w:ascii="Arial" w:hAnsi="Arial" w:cs="Arial"/>
@@ -915,33 +604,8 @@
           <w:rFonts w:ascii="Arial" w:hAnsi="Arial" w:cs="Arial"/>
           <w:color w:val="000000"/>
         </w:rPr>
-        <w:t xml:space="preserve">Potencia tus habilidades conmigo a través del entrenamiento de musculación, cardio, funcional y </w:t>
-      </w:r>
-      <w:proofErr w:type="spellStart"/>
-      <w:r>
-        <w:rPr>
-          <w:rFonts w:ascii="Arial" w:hAnsi="Arial" w:cs="Arial"/>
-          <w:color w:val="000000"/>
-        </w:rPr>
-        <w:t>mejorá</w:t>
-      </w:r>
-      <w:proofErr w:type="spellEnd"/>
-      <w:r>
-        <w:rPr>
-          <w:rFonts w:ascii="Arial" w:hAnsi="Arial" w:cs="Arial"/>
-          <w:color w:val="000000"/>
-        </w:rPr>
-        <w:t xml:space="preserve"> tu flexibilidad y postura con el </w:t>
-      </w:r>
-      <w:proofErr w:type="spellStart"/>
-      <w:r>
-        <w:rPr>
-          <w:rFonts w:ascii="Arial" w:hAnsi="Arial" w:cs="Arial"/>
-          <w:color w:val="000000"/>
-        </w:rPr>
-        <w:t>stretching</w:t>
-      </w:r>
-      <w:proofErr w:type="spellEnd"/>
+        <w:t>Potencia tus habilidades conmigo a través del entrenamiento de musculación, cardio, funcional y mejorá tu flexibilidad y postura con el stretching</w:t>
+      </w:r>
       <w:r>
         <w:rPr>
           <w:rFonts w:ascii="Arial" w:hAnsi="Arial" w:cs="Arial"/>
@@ -990,78 +654,14 @@
           <w:rFonts w:ascii="Arial" w:hAnsi="Arial" w:cs="Arial"/>
           <w:color w:val="000000"/>
         </w:rPr>
-        <w:t xml:space="preserve">: mediante la etiqueta meta </w:t>
-      </w:r>
-      <w:proofErr w:type="spellStart"/>
-      <w:r>
-        <w:rPr>
-          <w:rFonts w:ascii="Arial" w:hAnsi="Arial" w:cs="Arial"/>
-          <w:color w:val="000000"/>
-        </w:rPr>
-        <w:t>name</w:t>
-      </w:r>
-      <w:proofErr w:type="spellEnd"/>
-      <w:r>
-        <w:rPr>
-          <w:rFonts w:ascii="Arial" w:hAnsi="Arial" w:cs="Arial"/>
-          <w:color w:val="000000"/>
-        </w:rPr>
-        <w:t xml:space="preserve"> </w:t>
-      </w:r>
-      <w:proofErr w:type="spellStart"/>
-      <w:r>
-        <w:rPr>
-          <w:rFonts w:ascii="Arial" w:hAnsi="Arial" w:cs="Arial"/>
-          <w:color w:val="000000"/>
-        </w:rPr>
-        <w:t>keywords</w:t>
-      </w:r>
-      <w:proofErr w:type="spellEnd"/>
-      <w:r>
-        <w:rPr>
-          <w:rFonts w:ascii="Arial" w:hAnsi="Arial" w:cs="Arial"/>
-          <w:color w:val="000000"/>
-        </w:rPr>
-        <w:t xml:space="preserve">, agregué las palabras clave: </w:t>
-      </w:r>
-      <w:r>
-        <w:rPr>
-          <w:rFonts w:ascii="Arial" w:hAnsi="Arial" w:cs="Arial"/>
-          <w:color w:val="000000"/>
-        </w:rPr>
-        <w:t xml:space="preserve">Entrenamientos, Potencia habilidades, </w:t>
-      </w:r>
-      <w:proofErr w:type="spellStart"/>
-      <w:r>
-        <w:rPr>
-          <w:rFonts w:ascii="Arial" w:hAnsi="Arial" w:cs="Arial"/>
-          <w:color w:val="000000"/>
-        </w:rPr>
-        <w:t>Musculacion</w:t>
-      </w:r>
-      <w:proofErr w:type="spellEnd"/>
-      <w:r>
-        <w:rPr>
-          <w:rFonts w:ascii="Arial" w:hAnsi="Arial" w:cs="Arial"/>
-          <w:color w:val="000000"/>
-        </w:rPr>
-        <w:t xml:space="preserve">, Cardio, Funcional, </w:t>
-      </w:r>
-      <w:proofErr w:type="spellStart"/>
-      <w:r>
-        <w:rPr>
-          <w:rFonts w:ascii="Arial" w:hAnsi="Arial" w:cs="Arial"/>
-          <w:color w:val="000000"/>
-        </w:rPr>
-        <w:t>Stretching</w:t>
-      </w:r>
-      <w:proofErr w:type="spellEnd"/>
-      <w:r>
-        <w:rPr>
-          <w:rFonts w:ascii="Arial" w:hAnsi="Arial" w:cs="Arial"/>
-          <w:color w:val="000000"/>
-        </w:rPr>
-        <w:t>.</w:t>
+        <w:t xml:space="preserve">: mediante la etiqueta meta name keywords, agregué las palabras clave: </w:t>
+      </w:r>
+      <w:r>
+        <w:rPr>
+          <w:rFonts w:ascii="Arial" w:hAnsi="Arial" w:cs="Arial"/>
+          <w:color w:val="000000"/>
+        </w:rPr>
+        <w:t>Entrenamientos, Potencia habilidades, Musculacion, Cardio, Funcional, Stretching.</w:t>
       </w:r>
     </w:p>
     <w:p>
@@ -1101,45 +701,16 @@
           <w:sz w:val="24"/>
           <w:szCs w:val="24"/>
         </w:rPr>
-        <w:t xml:space="preserve">mediante la etiqueta </w:t>
-      </w:r>
-      <w:proofErr w:type="spellStart"/>
-      <w:r>
-        <w:rPr>
-          <w:rFonts w:ascii="Arial" w:hAnsi="Arial" w:cs="Arial"/>
-          <w:color w:val="000000"/>
-          <w:sz w:val="24"/>
-          <w:szCs w:val="24"/>
-        </w:rPr>
-        <w:t>title</w:t>
-      </w:r>
-      <w:proofErr w:type="spellEnd"/>
-      <w:r>
-        <w:rPr>
-          <w:rFonts w:ascii="Arial" w:hAnsi="Arial" w:cs="Arial"/>
-          <w:color w:val="000000"/>
-          <w:sz w:val="24"/>
-          <w:szCs w:val="24"/>
-        </w:rPr>
-        <w:t xml:space="preserve">, agregué el siguiente título: </w:t>
-      </w:r>
-      <w:r>
-        <w:rPr>
-          <w:rFonts w:ascii="Arial" w:hAnsi="Arial" w:cs="Arial"/>
-          <w:color w:val="000000"/>
-          <w:sz w:val="24"/>
-          <w:szCs w:val="24"/>
-        </w:rPr>
-        <w:t>Entrenamientos</w:t>
-      </w:r>
-      <w:r>
-        <w:rPr>
-          <w:rFonts w:ascii="Arial" w:hAnsi="Arial" w:cs="Arial"/>
-          <w:color w:val="000000"/>
-          <w:sz w:val="24"/>
-          <w:szCs w:val="24"/>
-        </w:rPr>
-        <w:t>.</w:t>
+        <w:t xml:space="preserve">mediante la etiqueta title, agregué el siguiente título: </w:t>
+      </w:r>
+      <w:r>
+        <w:rPr>
+          <w:rFonts w:ascii="Arial" w:hAnsi="Arial" w:cs="Arial"/>
+          <w:color w:val="000000"/>
+          <w:sz w:val="24"/>
+          <w:szCs w:val="24"/>
+        </w:rPr>
+        <w:t>Entrenamientos.</w:t>
       </w:r>
     </w:p>
     <w:p>
@@ -1225,19 +796,8 @@
           <w:sz w:val="24"/>
           <w:szCs w:val="24"/>
         </w:rPr>
-        <w:t xml:space="preserve">Y mediante las etiquetas H3 agregué los encabezados: Musculación, Cardio, Funcional y </w:t>
-      </w:r>
-      <w:proofErr w:type="spellStart"/>
-      <w:r>
-        <w:rPr>
-          <w:rFonts w:ascii="Arial" w:hAnsi="Arial" w:cs="Arial"/>
-          <w:color w:val="000000"/>
-          <w:sz w:val="24"/>
-          <w:szCs w:val="24"/>
-        </w:rPr>
-        <w:t>Stretching</w:t>
-      </w:r>
-      <w:proofErr w:type="spellEnd"/>
+        <w:t>Y mediante las etiquetas H3 agregué los encabezados: Musculación, Cardio, Funcional y Stretching</w:t>
+      </w:r>
       <w:r>
         <w:rPr>
           <w:rFonts w:ascii="Arial" w:hAnsi="Arial" w:cs="Arial"/>
@@ -1308,39 +868,7 @@
           <w:rFonts w:ascii="Arial" w:hAnsi="Arial" w:cs="Arial"/>
           <w:color w:val="000000"/>
         </w:rPr>
-        <w:t xml:space="preserve">mediante la etiqueta meta </w:t>
-      </w:r>
-      <w:proofErr w:type="spellStart"/>
-      <w:r>
-        <w:rPr>
-          <w:rFonts w:ascii="Arial" w:hAnsi="Arial" w:cs="Arial"/>
-          <w:color w:val="000000"/>
-        </w:rPr>
-        <w:t>name</w:t>
-      </w:r>
-      <w:proofErr w:type="spellEnd"/>
-      <w:r>
-        <w:rPr>
-          <w:rFonts w:ascii="Arial" w:hAnsi="Arial" w:cs="Arial"/>
-          <w:color w:val="000000"/>
-        </w:rPr>
-        <w:t xml:space="preserve"> </w:t>
-      </w:r>
-      <w:proofErr w:type="spellStart"/>
-      <w:r>
-        <w:rPr>
-          <w:rFonts w:ascii="Arial" w:hAnsi="Arial" w:cs="Arial"/>
-          <w:color w:val="000000"/>
-        </w:rPr>
-        <w:t>description</w:t>
-      </w:r>
-      <w:proofErr w:type="spellEnd"/>
-      <w:r>
-        <w:rPr>
-          <w:rFonts w:ascii="Arial" w:hAnsi="Arial" w:cs="Arial"/>
-          <w:color w:val="000000"/>
-        </w:rPr>
-        <w:t>, agregué el siguiente párrafo</w:t>
+        <w:t>mediante la etiqueta meta name description, agregué el siguiente párrafo</w:t>
       </w:r>
       <w:r>
         <w:rPr>
@@ -1417,51 +945,399 @@
           <w:rFonts w:ascii="Arial" w:hAnsi="Arial" w:cs="Arial"/>
           <w:color w:val="000000"/>
         </w:rPr>
-        <w:t xml:space="preserve">: mediante la etiqueta meta </w:t>
-      </w:r>
-      <w:proofErr w:type="spellStart"/>
-      <w:r>
-        <w:rPr>
-          <w:rFonts w:ascii="Arial" w:hAnsi="Arial" w:cs="Arial"/>
-          <w:color w:val="000000"/>
-        </w:rPr>
-        <w:t>name</w:t>
-      </w:r>
-      <w:proofErr w:type="spellEnd"/>
-      <w:r>
-        <w:rPr>
-          <w:rFonts w:ascii="Arial" w:hAnsi="Arial" w:cs="Arial"/>
-          <w:color w:val="000000"/>
+        <w:t xml:space="preserve">: mediante la etiqueta meta name keywords, agregué las palabras clave: </w:t>
+      </w:r>
+      <w:r>
+        <w:rPr>
+          <w:rFonts w:ascii="Arial" w:hAnsi="Arial" w:cs="Arial"/>
+          <w:color w:val="000000"/>
+        </w:rPr>
+        <w:t>Entrenamiento personal, plan diario, plan semanal, plan mensual.</w:t>
+      </w:r>
+    </w:p>
+    <w:p>
+      <w:pPr>
+        <w:rPr>
+          <w:rFonts w:ascii="Arial" w:hAnsi="Arial" w:cs="Arial"/>
+          <w:b/>
+          <w:bCs/>
+          <w:color w:val="000000"/>
+          <w:sz w:val="24"/>
+          <w:szCs w:val="24"/>
+        </w:rPr>
+      </w:pPr>
+    </w:p>
+    <w:p>
+      <w:pPr>
+        <w:rPr>
+          <w:rFonts w:ascii="Arial" w:hAnsi="Arial" w:cs="Arial"/>
+          <w:color w:val="000000"/>
+          <w:sz w:val="24"/>
+          <w:szCs w:val="24"/>
+        </w:rPr>
+      </w:pPr>
+      <w:r>
+        <w:rPr>
+          <w:rFonts w:ascii="Arial" w:hAnsi="Arial" w:cs="Arial"/>
+          <w:b/>
+          <w:bCs/>
+          <w:color w:val="000000"/>
+          <w:sz w:val="24"/>
+          <w:szCs w:val="24"/>
+        </w:rPr>
+        <w:t xml:space="preserve">Título: </w:t>
+      </w:r>
+      <w:r>
+        <w:rPr>
+          <w:rFonts w:ascii="Arial" w:hAnsi="Arial" w:cs="Arial"/>
+          <w:color w:val="000000"/>
+          <w:sz w:val="24"/>
+          <w:szCs w:val="24"/>
+        </w:rPr>
+        <w:t xml:space="preserve">mediante la etiqueta title, agregué el siguiente título: </w:t>
+      </w:r>
+      <w:r>
+        <w:rPr>
+          <w:rFonts w:ascii="Arial" w:hAnsi="Arial" w:cs="Arial"/>
+          <w:color w:val="000000"/>
+          <w:sz w:val="24"/>
+          <w:szCs w:val="24"/>
+        </w:rPr>
+        <w:t>Planes.</w:t>
+      </w:r>
+    </w:p>
+    <w:p>
+      <w:pPr>
+        <w:rPr>
+          <w:rFonts w:ascii="Arial" w:hAnsi="Arial" w:cs="Arial"/>
+          <w:color w:val="000000"/>
+          <w:sz w:val="24"/>
+          <w:szCs w:val="24"/>
+        </w:rPr>
+      </w:pPr>
+      <w:r>
+        <w:rPr>
+          <w:rFonts w:ascii="Arial" w:hAnsi="Arial" w:cs="Arial"/>
+          <w:b/>
+          <w:bCs/>
+          <w:color w:val="000000"/>
+          <w:sz w:val="24"/>
+          <w:szCs w:val="24"/>
+        </w:rPr>
+        <w:t xml:space="preserve">Encabezado: </w:t>
+      </w:r>
+      <w:r>
+        <w:rPr>
+          <w:rFonts w:ascii="Arial" w:hAnsi="Arial" w:cs="Arial"/>
+          <w:color w:val="000000"/>
+          <w:sz w:val="24"/>
+          <w:szCs w:val="24"/>
+        </w:rPr>
+        <w:t>mediante la etiqueta H1 agregué el encabezado: Precios y planes.</w:t>
+      </w:r>
+    </w:p>
+    <w:p>
+      <w:pPr>
+        <w:rPr>
+          <w:rFonts w:ascii="Arial" w:hAnsi="Arial" w:cs="Arial"/>
+          <w:color w:val="000000"/>
+          <w:sz w:val="24"/>
+          <w:szCs w:val="24"/>
+        </w:rPr>
+      </w:pPr>
+      <w:r>
+        <w:rPr>
+          <w:rFonts w:ascii="Arial" w:hAnsi="Arial" w:cs="Arial"/>
+          <w:color w:val="000000"/>
+          <w:sz w:val="24"/>
+          <w:szCs w:val="24"/>
+        </w:rPr>
+        <w:t>Mediante las etiquetas H2 agregué los encabezados: Plan diario, plan semanal y plan mensual.</w:t>
+      </w:r>
+    </w:p>
+    <w:p>
+      <w:pPr>
+        <w:rPr>
+          <w:rFonts w:ascii="Arial" w:hAnsi="Arial" w:cs="Arial"/>
+          <w:color w:val="000000"/>
+          <w:sz w:val="24"/>
+          <w:szCs w:val="24"/>
+        </w:rPr>
+      </w:pPr>
+      <w:r>
+        <w:rPr>
+          <w:rFonts w:ascii="Arial" w:hAnsi="Arial" w:cs="Arial"/>
+          <w:color w:val="000000"/>
+          <w:sz w:val="24"/>
+          <w:szCs w:val="24"/>
+        </w:rPr>
+        <w:t>Y mediante las etiquetas H3 agregué los encabezados: $800, $2000, $7000.</w:t>
+      </w:r>
+    </w:p>
+    <w:p>
+      <w:pPr>
+        <w:rPr>
+          <w:rFonts w:ascii="Arial" w:hAnsi="Arial" w:cs="Arial"/>
+          <w:sz w:val="24"/>
+          <w:szCs w:val="24"/>
+          <w:u w:val="single"/>
+        </w:rPr>
+      </w:pPr>
+    </w:p>
+    <w:p>
+      <w:pPr>
+        <w:rPr>
+          <w:rFonts w:ascii="Arial" w:hAnsi="Arial" w:cs="Arial"/>
+          <w:b/>
+          <w:bCs/>
+          <w:sz w:val="24"/>
+          <w:szCs w:val="24"/>
+          <w:u w:val="single"/>
+        </w:rPr>
+      </w:pPr>
+      <w:r>
+        <w:rPr>
+          <w:rFonts w:ascii="Arial" w:hAnsi="Arial" w:cs="Arial"/>
+          <w:b/>
+          <w:bCs/>
+          <w:sz w:val="24"/>
+          <w:szCs w:val="24"/>
+          <w:u w:val="single"/>
+        </w:rPr>
+        <w:t xml:space="preserve">En el archivo </w:t>
+      </w:r>
+      <w:r>
+        <w:rPr>
+          <w:rFonts w:ascii="Arial" w:hAnsi="Arial" w:cs="Arial"/>
+          <w:b/>
+          <w:bCs/>
+          <w:sz w:val="24"/>
+          <w:szCs w:val="24"/>
+          <w:u w:val="single"/>
+        </w:rPr>
+        <w:t xml:space="preserve"> contacto</w:t>
+      </w:r>
+      <w:r>
+        <w:rPr>
+          <w:rFonts w:ascii="Arial" w:hAnsi="Arial" w:cs="Arial"/>
+          <w:b/>
+          <w:bCs/>
+          <w:sz w:val="24"/>
+          <w:szCs w:val="24"/>
+          <w:u w:val="single"/>
+        </w:rPr>
+        <w:t>.html agregué:</w:t>
+      </w:r>
+    </w:p>
+    <w:p>
+      <w:pPr>
+        <w:rPr>
+          <w:rFonts w:ascii="Arial" w:hAnsi="Arial" w:cs="Arial"/>
+          <w:color w:val="000000"/>
+          <w:sz w:val="24"/>
+          <w:szCs w:val="24"/>
+        </w:rPr>
+      </w:pPr>
+      <w:r>
+        <w:rPr>
+          <w:rFonts w:ascii="Arial" w:hAnsi="Arial" w:cs="Arial"/>
+          <w:b/>
+          <w:bCs/>
+          <w:sz w:val="24"/>
+          <w:szCs w:val="24"/>
+        </w:rPr>
+        <w:t>Descripción:</w:t>
+      </w:r>
+      <w:r>
+        <w:rPr>
+          <w:rFonts w:ascii="Arial" w:hAnsi="Arial" w:cs="Arial"/>
+          <w:sz w:val="24"/>
+          <w:szCs w:val="24"/>
         </w:rPr>
         <w:t xml:space="preserve"> </w:t>
       </w:r>
-      <w:proofErr w:type="spellStart"/>
-      <w:r>
-        <w:rPr>
-          <w:rFonts w:ascii="Arial" w:hAnsi="Arial" w:cs="Arial"/>
-          <w:color w:val="000000"/>
-        </w:rPr>
-        <w:t>keywords</w:t>
-      </w:r>
-      <w:proofErr w:type="spellEnd"/>
-      <w:r>
-        <w:rPr>
-          <w:rFonts w:ascii="Arial" w:hAnsi="Arial" w:cs="Arial"/>
-          <w:color w:val="000000"/>
-        </w:rPr>
-        <w:t xml:space="preserve">, agregué las palabras clave: </w:t>
-      </w:r>
-      <w:r>
-        <w:rPr>
-          <w:rFonts w:ascii="Arial" w:hAnsi="Arial" w:cs="Arial"/>
-          <w:color w:val="000000"/>
-        </w:rPr>
-        <w:t>Entrenamiento personal, plan diario, plan semanal, plan mensual</w:t>
-      </w:r>
-      <w:r>
-        <w:rPr>
-          <w:rFonts w:ascii="Arial" w:hAnsi="Arial" w:cs="Arial"/>
-          <w:color w:val="000000"/>
+      <w:r>
+        <w:rPr>
+          <w:rFonts w:ascii="Arial" w:hAnsi="Arial" w:cs="Arial"/>
+          <w:color w:val="000000"/>
+          <w:sz w:val="24"/>
+          <w:szCs w:val="24"/>
+        </w:rPr>
+        <w:t>mediante la etiqueta meta name description, agregué el siguiente párrafo que explica en pocas palabras el contenido de mi sitio: “</w:t>
+      </w:r>
+      <w:r>
+        <w:rPr>
+          <w:rFonts w:ascii="Arial" w:hAnsi="Arial" w:cs="Arial"/>
+          <w:color w:val="000000"/>
+          <w:sz w:val="24"/>
+          <w:szCs w:val="24"/>
+        </w:rPr>
+        <w:t>Conctactame sobre cualquier duda o consulta</w:t>
+      </w:r>
+      <w:r>
+        <w:rPr>
+          <w:rFonts w:ascii="Arial" w:hAnsi="Arial" w:cs="Arial"/>
+          <w:color w:val="000000"/>
+          <w:sz w:val="24"/>
+          <w:szCs w:val="24"/>
+        </w:rPr>
+        <w:t>”.</w:t>
+      </w:r>
+    </w:p>
+    <w:p>
+      <w:pPr>
+        <w:rPr>
+          <w:rFonts w:ascii="Arial" w:hAnsi="Arial" w:cs="Arial"/>
+          <w:color w:val="000000"/>
+          <w:sz w:val="24"/>
+          <w:szCs w:val="24"/>
+        </w:rPr>
+      </w:pPr>
+    </w:p>
+    <w:p>
+      <w:pPr>
+        <w:rPr>
+          <w:rFonts w:ascii="Arial" w:hAnsi="Arial" w:cs="Arial"/>
+          <w:color w:val="000000"/>
+          <w:sz w:val="24"/>
+          <w:szCs w:val="24"/>
+        </w:rPr>
+      </w:pPr>
+      <w:r>
+        <w:rPr>
+          <w:rFonts w:ascii="Arial" w:hAnsi="Arial" w:cs="Arial"/>
+          <w:b/>
+          <w:bCs/>
+          <w:color w:val="000000"/>
+          <w:sz w:val="24"/>
+          <w:szCs w:val="24"/>
+        </w:rPr>
+        <w:t>Palabras clave</w:t>
+      </w:r>
+      <w:r>
+        <w:rPr>
+          <w:rFonts w:ascii="Arial" w:hAnsi="Arial" w:cs="Arial"/>
+          <w:color w:val="000000"/>
+          <w:sz w:val="24"/>
+          <w:szCs w:val="24"/>
+        </w:rPr>
+        <w:t xml:space="preserve">: mediante la etiqueta meta name keywords, agregué las palabras clave: </w:t>
+      </w:r>
+      <w:r>
+        <w:rPr>
+          <w:rFonts w:ascii="Arial" w:hAnsi="Arial" w:cs="Arial"/>
+          <w:color w:val="000000"/>
+          <w:sz w:val="24"/>
+          <w:szCs w:val="24"/>
+        </w:rPr>
+        <w:t>Contacto, donde entrenamos, parque tres de febrero.</w:t>
+      </w:r>
+    </w:p>
+    <w:p>
+      <w:pPr>
+        <w:rPr>
+          <w:rFonts w:ascii="Arial" w:hAnsi="Arial" w:cs="Arial"/>
+          <w:b/>
+          <w:bCs/>
+          <w:color w:val="000000"/>
+          <w:sz w:val="24"/>
+          <w:szCs w:val="24"/>
+        </w:rPr>
+      </w:pPr>
+    </w:p>
+    <w:p>
+      <w:pPr>
+        <w:rPr>
+          <w:rFonts w:ascii="Arial" w:hAnsi="Arial" w:cs="Arial"/>
+          <w:color w:val="000000"/>
+          <w:sz w:val="24"/>
+          <w:szCs w:val="24"/>
+        </w:rPr>
+      </w:pPr>
+      <w:r>
+        <w:rPr>
+          <w:rFonts w:ascii="Arial" w:hAnsi="Arial" w:cs="Arial"/>
+          <w:b/>
+          <w:bCs/>
+          <w:color w:val="000000"/>
+          <w:sz w:val="24"/>
+          <w:szCs w:val="24"/>
+        </w:rPr>
+        <w:t xml:space="preserve">Título: </w:t>
+      </w:r>
+      <w:r>
+        <w:rPr>
+          <w:rFonts w:ascii="Arial" w:hAnsi="Arial" w:cs="Arial"/>
+          <w:color w:val="000000"/>
+          <w:sz w:val="24"/>
+          <w:szCs w:val="24"/>
+        </w:rPr>
+        <w:t xml:space="preserve">mediante la etiqueta title, agregué el siguiente título: </w:t>
+      </w:r>
+      <w:r>
+        <w:rPr>
+          <w:rFonts w:ascii="Arial" w:hAnsi="Arial" w:cs="Arial"/>
+          <w:color w:val="000000"/>
+          <w:sz w:val="24"/>
+          <w:szCs w:val="24"/>
+        </w:rPr>
+        <w:t>Contacto.</w:t>
+      </w:r>
+    </w:p>
+    <w:p>
+      <w:pPr>
+        <w:rPr>
+          <w:rFonts w:ascii="Arial" w:hAnsi="Arial" w:cs="Arial"/>
+          <w:color w:val="000000"/>
+          <w:sz w:val="24"/>
+          <w:szCs w:val="24"/>
+        </w:rPr>
+      </w:pPr>
+    </w:p>
+    <w:p>
+      <w:pPr>
+        <w:rPr>
+          <w:rFonts w:ascii="Arial" w:hAnsi="Arial" w:cs="Arial"/>
+          <w:color w:val="000000"/>
+          <w:sz w:val="24"/>
+          <w:szCs w:val="24"/>
+        </w:rPr>
+      </w:pPr>
+      <w:r>
+        <w:rPr>
+          <w:rFonts w:ascii="Arial" w:hAnsi="Arial" w:cs="Arial"/>
+          <w:b/>
+          <w:bCs/>
+          <w:color w:val="000000"/>
+          <w:sz w:val="24"/>
+          <w:szCs w:val="24"/>
+        </w:rPr>
+        <w:t xml:space="preserve">Encabezado: </w:t>
+      </w:r>
+      <w:r>
+        <w:rPr>
+          <w:rFonts w:ascii="Arial" w:hAnsi="Arial" w:cs="Arial"/>
+          <w:color w:val="000000"/>
+          <w:sz w:val="24"/>
+          <w:szCs w:val="24"/>
+        </w:rPr>
+        <w:t xml:space="preserve">mediante la etiqueta H1 agregué el encabezado: </w:t>
+      </w:r>
+      <w:r>
+        <w:rPr>
+          <w:rFonts w:ascii="Arial" w:hAnsi="Arial" w:cs="Arial"/>
+          <w:color w:val="000000"/>
+          <w:sz w:val="24"/>
+          <w:szCs w:val="24"/>
+        </w:rPr>
+        <w:t>Contacto</w:t>
+      </w:r>
+      <w:r>
+        <w:rPr>
+          <w:rFonts w:ascii="Arial" w:hAnsi="Arial" w:cs="Arial"/>
+          <w:color w:val="000000"/>
+          <w:sz w:val="24"/>
+          <w:szCs w:val="24"/>
         </w:rPr>
         <w:t>.</w:t>
       </w:r>
@@ -1470,135 +1346,6 @@
       <w:pPr>
         <w:rPr>
           <w:rFonts w:ascii="Arial" w:hAnsi="Arial" w:cs="Arial"/>
-          <w:b/>
-          <w:bCs/>
-          <w:color w:val="000000"/>
-          <w:sz w:val="24"/>
-          <w:szCs w:val="24"/>
-        </w:rPr>
-      </w:pPr>
-    </w:p>
-    <w:p>
-      <w:pPr>
-        <w:rPr>
-          <w:rFonts w:ascii="Arial" w:hAnsi="Arial" w:cs="Arial"/>
-          <w:color w:val="000000"/>
-          <w:sz w:val="24"/>
-          <w:szCs w:val="24"/>
-        </w:rPr>
-      </w:pPr>
-      <w:r>
-        <w:rPr>
-          <w:rFonts w:ascii="Arial" w:hAnsi="Arial" w:cs="Arial"/>
-          <w:b/>
-          <w:bCs/>
-          <w:color w:val="000000"/>
-          <w:sz w:val="24"/>
-          <w:szCs w:val="24"/>
-        </w:rPr>
-        <w:t xml:space="preserve">Título: </w:t>
-      </w:r>
-      <w:r>
-        <w:rPr>
-          <w:rFonts w:ascii="Arial" w:hAnsi="Arial" w:cs="Arial"/>
-          <w:color w:val="000000"/>
-          <w:sz w:val="24"/>
-          <w:szCs w:val="24"/>
-        </w:rPr>
-        <w:t xml:space="preserve">mediante la etiqueta </w:t>
-      </w:r>
-      <w:proofErr w:type="spellStart"/>
-      <w:r>
-        <w:rPr>
-          <w:rFonts w:ascii="Arial" w:hAnsi="Arial" w:cs="Arial"/>
-          <w:color w:val="000000"/>
-          <w:sz w:val="24"/>
-          <w:szCs w:val="24"/>
-        </w:rPr>
-        <w:t>title</w:t>
-      </w:r>
-      <w:proofErr w:type="spellEnd"/>
-      <w:r>
-        <w:rPr>
-          <w:rFonts w:ascii="Arial" w:hAnsi="Arial" w:cs="Arial"/>
-          <w:color w:val="000000"/>
-          <w:sz w:val="24"/>
-          <w:szCs w:val="24"/>
-        </w:rPr>
-        <w:t xml:space="preserve">, agregué el siguiente título: </w:t>
-      </w:r>
-      <w:r>
-        <w:rPr>
-          <w:rFonts w:ascii="Arial" w:hAnsi="Arial" w:cs="Arial"/>
-          <w:color w:val="000000"/>
-          <w:sz w:val="24"/>
-          <w:szCs w:val="24"/>
-        </w:rPr>
-        <w:t>Planes</w:t>
-      </w:r>
-      <w:r>
-        <w:rPr>
-          <w:rFonts w:ascii="Arial" w:hAnsi="Arial" w:cs="Arial"/>
-          <w:color w:val="000000"/>
-          <w:sz w:val="24"/>
-          <w:szCs w:val="24"/>
-        </w:rPr>
-        <w:t>.</w:t>
-      </w:r>
-    </w:p>
-    <w:p>
-      <w:pPr>
-        <w:rPr>
-          <w:rFonts w:ascii="Arial" w:hAnsi="Arial" w:cs="Arial"/>
-          <w:color w:val="000000"/>
-          <w:sz w:val="24"/>
-          <w:szCs w:val="24"/>
-        </w:rPr>
-      </w:pPr>
-      <w:r>
-        <w:rPr>
-          <w:rFonts w:ascii="Arial" w:hAnsi="Arial" w:cs="Arial"/>
-          <w:b/>
-          <w:bCs/>
-          <w:color w:val="000000"/>
-          <w:sz w:val="24"/>
-          <w:szCs w:val="24"/>
-        </w:rPr>
-        <w:t xml:space="preserve">Encabezado: </w:t>
-      </w:r>
-      <w:r>
-        <w:rPr>
-          <w:rFonts w:ascii="Arial" w:hAnsi="Arial" w:cs="Arial"/>
-          <w:color w:val="000000"/>
-          <w:sz w:val="24"/>
-          <w:szCs w:val="24"/>
-        </w:rPr>
-        <w:t>mediante la etiqueta H1 agregué el encabezado: Precios y planes.</w:t>
-      </w:r>
-    </w:p>
-    <w:p>
-      <w:pPr>
-        <w:rPr>
-          <w:rFonts w:ascii="Arial" w:hAnsi="Arial" w:cs="Arial"/>
-          <w:color w:val="000000"/>
-          <w:sz w:val="24"/>
-          <w:szCs w:val="24"/>
-        </w:rPr>
-      </w:pPr>
-      <w:r>
-        <w:rPr>
-          <w:rFonts w:ascii="Arial" w:hAnsi="Arial" w:cs="Arial"/>
-          <w:color w:val="000000"/>
-          <w:sz w:val="24"/>
-          <w:szCs w:val="24"/>
-        </w:rPr>
-        <w:t>Mediante las etiquetas H2 agregué los encabezados: Plan diario, plan semanal y plan mensual.</w:t>
-      </w:r>
-    </w:p>
-    <w:p>
-      <w:pPr>
-        <w:rPr>
-          <w:rFonts w:ascii="Arial" w:hAnsi="Arial" w:cs="Arial"/>
           <w:sz w:val="24"/>
           <w:szCs w:val="24"/>
           <w:u w:val="single"/>
@@ -1611,7 +1358,35 @@
           <w:sz w:val="24"/>
           <w:szCs w:val="24"/>
         </w:rPr>
-        <w:t>Y mediante las etiquetas H3 agregué los encabezados: $800, $2000, $7000.</w:t>
+        <w:lastRenderedPageBreak/>
+        <w:t xml:space="preserve">Y mediante la etiqueta H2 agregué </w:t>
+      </w:r>
+      <w:r>
+        <w:rPr>
+          <w:rFonts w:ascii="Arial" w:hAnsi="Arial" w:cs="Arial"/>
+          <w:color w:val="000000"/>
+          <w:sz w:val="24"/>
+          <w:szCs w:val="24"/>
+        </w:rPr>
+        <w:t>el</w:t>
+      </w:r>
+      <w:r>
+        <w:rPr>
+          <w:rFonts w:ascii="Arial" w:hAnsi="Arial" w:cs="Arial"/>
+          <w:color w:val="000000"/>
+          <w:sz w:val="24"/>
+          <w:szCs w:val="24"/>
+        </w:rPr>
+        <w:t xml:space="preserve"> encabezado: </w:t>
+      </w:r>
+      <w:r>
+        <w:rPr>
+          <w:rFonts w:ascii="Arial" w:hAnsi="Arial" w:cs="Arial"/>
+          <w:color w:val="000000"/>
+          <w:sz w:val="24"/>
+          <w:szCs w:val="24"/>
+        </w:rPr>
+        <w:t>Donde entrenamos.</w:t>
       </w:r>
     </w:p>
     <w:p>

</xml_diff>

<commit_message>
Tercera entrega del proyecto final 1.1
</commit_message>
<xml_diff>
--- a/Documentacion SEO.docx
+++ b/Documentacion SEO.docx
@@ -91,7 +91,47 @@
           <w:sz w:val="24"/>
           <w:szCs w:val="24"/>
         </w:rPr>
-        <w:t>mediante la etiqueta meta name description, agregué el siguiente párrafo que explica en pocas palabras el contenido de mi sitio: “Entrenador personal con 10 años de experiencia experto en ayudar a sus clientes en alcanzar sus metas y cumplir objetivos”.</w:t>
+        <w:t xml:space="preserve">mediante la etiqueta meta </w:t>
+      </w:r>
+      <w:proofErr w:type="spellStart"/>
+      <w:r>
+        <w:rPr>
+          <w:rFonts w:ascii="Arial" w:hAnsi="Arial" w:cs="Arial"/>
+          <w:color w:val="000000"/>
+          <w:sz w:val="24"/>
+          <w:szCs w:val="24"/>
+        </w:rPr>
+        <w:t>name</w:t>
+      </w:r>
+      <w:proofErr w:type="spellEnd"/>
+      <w:r>
+        <w:rPr>
+          <w:rFonts w:ascii="Arial" w:hAnsi="Arial" w:cs="Arial"/>
+          <w:color w:val="000000"/>
+          <w:sz w:val="24"/>
+          <w:szCs w:val="24"/>
+        </w:rPr>
+        <w:t xml:space="preserve"> </w:t>
+      </w:r>
+      <w:proofErr w:type="spellStart"/>
+      <w:r>
+        <w:rPr>
+          <w:rFonts w:ascii="Arial" w:hAnsi="Arial" w:cs="Arial"/>
+          <w:color w:val="000000"/>
+          <w:sz w:val="24"/>
+          <w:szCs w:val="24"/>
+        </w:rPr>
+        <w:t>description</w:t>
+      </w:r>
+      <w:proofErr w:type="spellEnd"/>
+      <w:r>
+        <w:rPr>
+          <w:rFonts w:ascii="Arial" w:hAnsi="Arial" w:cs="Arial"/>
+          <w:color w:val="000000"/>
+          <w:sz w:val="24"/>
+          <w:szCs w:val="24"/>
+        </w:rPr>
+        <w:t>, agregué el siguiente párrafo que explica en pocas palabras el contenido de mi sitio: “Entrenador personal con 10 años de experiencia experto en ayudar a sus clientes en alcanzar sus metas y cumplir objetivos”.</w:t>
       </w:r>
     </w:p>
     <w:p>
@@ -131,28 +171,147 @@
           <w:sz w:val="24"/>
           <w:szCs w:val="24"/>
         </w:rPr>
-        <w:t>: mediante la etiqueta meta name keywords, agregué las palabras clave: Entrenador personal, Personal trainer, entrenar, Musculación, Cardio, Funcional, Stretching.</w:t>
-      </w:r>
-    </w:p>
-    <w:p>
-      <w:pPr>
-        <w:rPr>
-          <w:rFonts w:ascii="Arial" w:hAnsi="Arial" w:cs="Arial"/>
-          <w:b/>
-          <w:bCs/>
-          <w:color w:val="000000"/>
-          <w:sz w:val="24"/>
-          <w:szCs w:val="24"/>
-        </w:rPr>
-      </w:pPr>
-    </w:p>
-    <w:p>
-      <w:pPr>
-        <w:rPr>
-          <w:rFonts w:ascii="Arial" w:hAnsi="Arial" w:cs="Arial"/>
-          <w:color w:val="000000"/>
-          <w:sz w:val="24"/>
-          <w:szCs w:val="24"/>
+        <w:t xml:space="preserve">: mediante la etiqueta meta </w:t>
+      </w:r>
+      <w:proofErr w:type="spellStart"/>
+      <w:r>
+        <w:rPr>
+          <w:rFonts w:ascii="Arial" w:hAnsi="Arial" w:cs="Arial"/>
+          <w:color w:val="000000"/>
+          <w:sz w:val="24"/>
+          <w:szCs w:val="24"/>
+        </w:rPr>
+        <w:t>name</w:t>
+      </w:r>
+      <w:proofErr w:type="spellEnd"/>
+      <w:r>
+        <w:rPr>
+          <w:rFonts w:ascii="Arial" w:hAnsi="Arial" w:cs="Arial"/>
+          <w:color w:val="000000"/>
+          <w:sz w:val="24"/>
+          <w:szCs w:val="24"/>
+        </w:rPr>
+        <w:t xml:space="preserve"> </w:t>
+      </w:r>
+      <w:proofErr w:type="spellStart"/>
+      <w:r>
+        <w:rPr>
+          <w:rFonts w:ascii="Arial" w:hAnsi="Arial" w:cs="Arial"/>
+          <w:color w:val="000000"/>
+          <w:sz w:val="24"/>
+          <w:szCs w:val="24"/>
+        </w:rPr>
+        <w:t>keywords</w:t>
+      </w:r>
+      <w:proofErr w:type="spellEnd"/>
+      <w:r>
+        <w:rPr>
+          <w:rFonts w:ascii="Arial" w:hAnsi="Arial" w:cs="Arial"/>
+          <w:color w:val="000000"/>
+          <w:sz w:val="24"/>
+          <w:szCs w:val="24"/>
+        </w:rPr>
+        <w:t xml:space="preserve">, agregué las palabras clave: Entrenador personal, Personal </w:t>
+      </w:r>
+      <w:proofErr w:type="spellStart"/>
+      <w:r>
+        <w:rPr>
+          <w:rFonts w:ascii="Arial" w:hAnsi="Arial" w:cs="Arial"/>
+          <w:color w:val="000000"/>
+          <w:sz w:val="24"/>
+          <w:szCs w:val="24"/>
+        </w:rPr>
+        <w:t>trainer</w:t>
+      </w:r>
+      <w:proofErr w:type="spellEnd"/>
+      <w:r>
+        <w:rPr>
+          <w:rFonts w:ascii="Arial" w:hAnsi="Arial" w:cs="Arial"/>
+          <w:color w:val="000000"/>
+          <w:sz w:val="24"/>
+          <w:szCs w:val="24"/>
+        </w:rPr>
+        <w:t>,</w:t>
+      </w:r>
+      <w:r>
+        <w:rPr>
+          <w:rFonts w:ascii="Arial" w:hAnsi="Arial" w:cs="Arial"/>
+          <w:color w:val="000000"/>
+          <w:sz w:val="24"/>
+          <w:szCs w:val="24"/>
+        </w:rPr>
+        <w:t xml:space="preserve"> Ledesma </w:t>
+      </w:r>
+      <w:proofErr w:type="spellStart"/>
+      <w:r>
+        <w:rPr>
+          <w:rFonts w:ascii="Arial" w:hAnsi="Arial" w:cs="Arial"/>
+          <w:color w:val="000000"/>
+          <w:sz w:val="24"/>
+          <w:szCs w:val="24"/>
+        </w:rPr>
+        <w:t>Trainer</w:t>
+      </w:r>
+      <w:proofErr w:type="spellEnd"/>
+      <w:r>
+        <w:rPr>
+          <w:rFonts w:ascii="Arial" w:hAnsi="Arial" w:cs="Arial"/>
+          <w:color w:val="000000"/>
+          <w:sz w:val="24"/>
+          <w:szCs w:val="24"/>
+        </w:rPr>
+        <w:t>,</w:t>
+      </w:r>
+      <w:r>
+        <w:rPr>
+          <w:rFonts w:ascii="Arial" w:hAnsi="Arial" w:cs="Arial"/>
+          <w:color w:val="000000"/>
+          <w:sz w:val="24"/>
+          <w:szCs w:val="24"/>
+        </w:rPr>
+        <w:t xml:space="preserve"> entrenar, Musculación, Cardio, Funcional, </w:t>
+      </w:r>
+      <w:proofErr w:type="spellStart"/>
+      <w:r>
+        <w:rPr>
+          <w:rFonts w:ascii="Arial" w:hAnsi="Arial" w:cs="Arial"/>
+          <w:color w:val="000000"/>
+          <w:sz w:val="24"/>
+          <w:szCs w:val="24"/>
+        </w:rPr>
+        <w:t>Stretching</w:t>
+      </w:r>
+      <w:proofErr w:type="spellEnd"/>
+      <w:r>
+        <w:rPr>
+          <w:rFonts w:ascii="Arial" w:hAnsi="Arial" w:cs="Arial"/>
+          <w:color w:val="000000"/>
+          <w:sz w:val="24"/>
+          <w:szCs w:val="24"/>
+        </w:rPr>
+        <w:t>.</w:t>
+      </w:r>
+    </w:p>
+    <w:p>
+      <w:pPr>
+        <w:rPr>
+          <w:rFonts w:ascii="Arial" w:hAnsi="Arial" w:cs="Arial"/>
+          <w:b/>
+          <w:bCs/>
+          <w:color w:val="000000"/>
+          <w:sz w:val="24"/>
+          <w:szCs w:val="24"/>
+        </w:rPr>
+      </w:pPr>
+    </w:p>
+    <w:p>
+      <w:pPr>
+        <w:rPr>
+          <w:rFonts w:ascii="Arial" w:hAnsi="Arial" w:cs="Arial"/>
+          <w:color w:val="000000"/>
+          <w:sz w:val="24"/>
+          <w:szCs w:val="24"/>
+          <w:u w:val="single"/>
         </w:rPr>
       </w:pPr>
       <w:r>
@@ -173,7 +332,27 @@
           <w:sz w:val="24"/>
           <w:szCs w:val="24"/>
         </w:rPr>
-        <w:t>mediante la etiqueta title, agregué</w:t>
+        <w:t xml:space="preserve">mediante la etiqueta </w:t>
+      </w:r>
+      <w:proofErr w:type="spellStart"/>
+      <w:r>
+        <w:rPr>
+          <w:rFonts w:ascii="Arial" w:hAnsi="Arial" w:cs="Arial"/>
+          <w:color w:val="000000"/>
+          <w:sz w:val="24"/>
+          <w:szCs w:val="24"/>
+        </w:rPr>
+        <w:t>title</w:t>
+      </w:r>
+      <w:proofErr w:type="spellEnd"/>
+      <w:r>
+        <w:rPr>
+          <w:rFonts w:ascii="Arial" w:hAnsi="Arial" w:cs="Arial"/>
+          <w:color w:val="000000"/>
+          <w:sz w:val="24"/>
+          <w:szCs w:val="24"/>
+        </w:rPr>
+        <w:t>, agregué</w:t>
       </w:r>
       <w:r>
         <w:rPr>
@@ -191,16 +370,36 @@
           <w:sz w:val="24"/>
           <w:szCs w:val="24"/>
         </w:rPr>
-        <w:t>Nombre Apellido</w:t>
-      </w:r>
-      <w:r>
-        <w:rPr>
-          <w:rFonts w:ascii="Arial" w:hAnsi="Arial" w:cs="Arial"/>
-          <w:color w:val="000000"/>
-          <w:sz w:val="24"/>
-          <w:szCs w:val="24"/>
-        </w:rPr>
-        <w:t xml:space="preserve"> Personal Trainer.</w:t>
+        <w:t>Ledesma</w:t>
+      </w:r>
+      <w:r>
+        <w:rPr>
+          <w:rFonts w:ascii="Arial" w:hAnsi="Arial" w:cs="Arial"/>
+          <w:color w:val="000000"/>
+          <w:sz w:val="24"/>
+          <w:szCs w:val="24"/>
+        </w:rPr>
+        <w:t xml:space="preserve"> T</w:t>
+      </w:r>
+      <w:proofErr w:type="spellStart"/>
+      <w:r>
+        <w:rPr>
+          <w:rFonts w:ascii="Arial" w:hAnsi="Arial" w:cs="Arial"/>
+          <w:color w:val="000000"/>
+          <w:sz w:val="24"/>
+          <w:szCs w:val="24"/>
+        </w:rPr>
+        <w:t>rainer</w:t>
+      </w:r>
+      <w:proofErr w:type="spellEnd"/>
+      <w:r>
+        <w:rPr>
+          <w:rFonts w:ascii="Arial" w:hAnsi="Arial" w:cs="Arial"/>
+          <w:color w:val="000000"/>
+          <w:sz w:val="24"/>
+          <w:szCs w:val="24"/>
+        </w:rPr>
+        <w:t>.</w:t>
       </w:r>
     </w:p>
     <w:p>
@@ -259,7 +458,27 @@
           <w:sz w:val="24"/>
           <w:szCs w:val="24"/>
         </w:rPr>
-        <w:t>Y mediante las etiquetas H2 agregué los encabezados: Musculación, Cardio, Funcional y Stretching.</w:t>
+        <w:t xml:space="preserve">Y mediante las etiquetas H2 agregué los encabezados: Musculación, Cardio, Funcional y </w:t>
+      </w:r>
+      <w:proofErr w:type="spellStart"/>
+      <w:r>
+        <w:rPr>
+          <w:rFonts w:ascii="Arial" w:hAnsi="Arial" w:cs="Arial"/>
+          <w:color w:val="000000"/>
+          <w:sz w:val="24"/>
+          <w:szCs w:val="24"/>
+        </w:rPr>
+        <w:t>Stretching</w:t>
+      </w:r>
+      <w:proofErr w:type="spellEnd"/>
+      <w:r>
+        <w:rPr>
+          <w:rFonts w:ascii="Arial" w:hAnsi="Arial" w:cs="Arial"/>
+          <w:color w:val="000000"/>
+          <w:sz w:val="24"/>
+          <w:szCs w:val="24"/>
+        </w:rPr>
+        <w:t>.</w:t>
       </w:r>
     </w:p>
     <w:p>
@@ -321,7 +540,39 @@
           <w:rFonts w:ascii="Arial" w:hAnsi="Arial" w:cs="Arial"/>
           <w:color w:val="000000"/>
         </w:rPr>
-        <w:t>Mediante la etiqueta meta name description, agregué el siguiente párrafo</w:t>
+        <w:t xml:space="preserve">Mediante la etiqueta meta </w:t>
+      </w:r>
+      <w:proofErr w:type="spellStart"/>
+      <w:r>
+        <w:rPr>
+          <w:rFonts w:ascii="Arial" w:hAnsi="Arial" w:cs="Arial"/>
+          <w:color w:val="000000"/>
+        </w:rPr>
+        <w:t>name</w:t>
+      </w:r>
+      <w:proofErr w:type="spellEnd"/>
+      <w:r>
+        <w:rPr>
+          <w:rFonts w:ascii="Arial" w:hAnsi="Arial" w:cs="Arial"/>
+          <w:color w:val="000000"/>
+        </w:rPr>
+        <w:t xml:space="preserve"> </w:t>
+      </w:r>
+      <w:proofErr w:type="spellStart"/>
+      <w:r>
+        <w:rPr>
+          <w:rFonts w:ascii="Arial" w:hAnsi="Arial" w:cs="Arial"/>
+          <w:color w:val="000000"/>
+        </w:rPr>
+        <w:t>description</w:t>
+      </w:r>
+      <w:proofErr w:type="spellEnd"/>
+      <w:r>
+        <w:rPr>
+          <w:rFonts w:ascii="Arial" w:hAnsi="Arial" w:cs="Arial"/>
+          <w:color w:val="000000"/>
+        </w:rPr>
+        <w:t>, agregué el siguiente párrafo</w:t>
       </w:r>
       <w:r>
         <w:rPr>
@@ -398,7 +649,47 @@
           <w:sz w:val="24"/>
           <w:szCs w:val="24"/>
         </w:rPr>
-        <w:t xml:space="preserve">: mediante la etiqueta meta name keywords, </w:t>
+        <w:t xml:space="preserve">: mediante la etiqueta meta </w:t>
+      </w:r>
+      <w:proofErr w:type="spellStart"/>
+      <w:r>
+        <w:rPr>
+          <w:rFonts w:ascii="Arial" w:hAnsi="Arial" w:cs="Arial"/>
+          <w:color w:val="000000"/>
+          <w:sz w:val="24"/>
+          <w:szCs w:val="24"/>
+        </w:rPr>
+        <w:t>name</w:t>
+      </w:r>
+      <w:proofErr w:type="spellEnd"/>
+      <w:r>
+        <w:rPr>
+          <w:rFonts w:ascii="Arial" w:hAnsi="Arial" w:cs="Arial"/>
+          <w:color w:val="000000"/>
+          <w:sz w:val="24"/>
+          <w:szCs w:val="24"/>
+        </w:rPr>
+        <w:t xml:space="preserve"> </w:t>
+      </w:r>
+      <w:proofErr w:type="spellStart"/>
+      <w:r>
+        <w:rPr>
+          <w:rFonts w:ascii="Arial" w:hAnsi="Arial" w:cs="Arial"/>
+          <w:color w:val="000000"/>
+          <w:sz w:val="24"/>
+          <w:szCs w:val="24"/>
+        </w:rPr>
+        <w:t>keywords</w:t>
+      </w:r>
+      <w:proofErr w:type="spellEnd"/>
+      <w:r>
+        <w:rPr>
+          <w:rFonts w:ascii="Arial" w:hAnsi="Arial" w:cs="Arial"/>
+          <w:color w:val="000000"/>
+          <w:sz w:val="24"/>
+          <w:szCs w:val="24"/>
+        </w:rPr>
+        <w:t xml:space="preserve">, </w:t>
       </w:r>
       <w:r>
         <w:rPr>
@@ -456,7 +747,27 @@
           <w:sz w:val="24"/>
           <w:szCs w:val="24"/>
         </w:rPr>
-        <w:t xml:space="preserve">mediante la etiqueta title, agregué el siguiente título: </w:t>
+        <w:t xml:space="preserve">mediante la etiqueta </w:t>
+      </w:r>
+      <w:proofErr w:type="spellStart"/>
+      <w:r>
+        <w:rPr>
+          <w:rFonts w:ascii="Arial" w:hAnsi="Arial" w:cs="Arial"/>
+          <w:color w:val="000000"/>
+          <w:sz w:val="24"/>
+          <w:szCs w:val="24"/>
+        </w:rPr>
+        <w:t>title</w:t>
+      </w:r>
+      <w:proofErr w:type="spellEnd"/>
+      <w:r>
+        <w:rPr>
+          <w:rFonts w:ascii="Arial" w:hAnsi="Arial" w:cs="Arial"/>
+          <w:color w:val="000000"/>
+          <w:sz w:val="24"/>
+          <w:szCs w:val="24"/>
+        </w:rPr>
+        <w:t xml:space="preserve">, agregué el siguiente título: </w:t>
       </w:r>
       <w:r>
         <w:rPr>
@@ -576,7 +887,39 @@
           <w:rFonts w:ascii="Arial" w:hAnsi="Arial" w:cs="Arial"/>
           <w:color w:val="000000"/>
         </w:rPr>
-        <w:t>mediante la etiqueta meta name description, agregué el siguiente párrafo</w:t>
+        <w:t xml:space="preserve">mediante la etiqueta meta </w:t>
+      </w:r>
+      <w:proofErr w:type="spellStart"/>
+      <w:r>
+        <w:rPr>
+          <w:rFonts w:ascii="Arial" w:hAnsi="Arial" w:cs="Arial"/>
+          <w:color w:val="000000"/>
+        </w:rPr>
+        <w:t>name</w:t>
+      </w:r>
+      <w:proofErr w:type="spellEnd"/>
+      <w:r>
+        <w:rPr>
+          <w:rFonts w:ascii="Arial" w:hAnsi="Arial" w:cs="Arial"/>
+          <w:color w:val="000000"/>
+        </w:rPr>
+        <w:t xml:space="preserve"> </w:t>
+      </w:r>
+      <w:proofErr w:type="spellStart"/>
+      <w:r>
+        <w:rPr>
+          <w:rFonts w:ascii="Arial" w:hAnsi="Arial" w:cs="Arial"/>
+          <w:color w:val="000000"/>
+        </w:rPr>
+        <w:t>description</w:t>
+      </w:r>
+      <w:proofErr w:type="spellEnd"/>
+      <w:r>
+        <w:rPr>
+          <w:rFonts w:ascii="Arial" w:hAnsi="Arial" w:cs="Arial"/>
+          <w:color w:val="000000"/>
+        </w:rPr>
+        <w:t>, agregué el siguiente párrafo</w:t>
       </w:r>
       <w:r>
         <w:rPr>
@@ -604,8 +947,33 @@
           <w:rFonts w:ascii="Arial" w:hAnsi="Arial" w:cs="Arial"/>
           <w:color w:val="000000"/>
         </w:rPr>
-        <w:t>Potencia tus habilidades conmigo a través del entrenamiento de musculación, cardio, funcional y mejorá tu flexibilidad y postura con el stretching</w:t>
-      </w:r>
+        <w:t xml:space="preserve">Potencia tus habilidades conmigo a través del entrenamiento de musculación, cardio, funcional y </w:t>
+      </w:r>
+      <w:proofErr w:type="spellStart"/>
+      <w:r>
+        <w:rPr>
+          <w:rFonts w:ascii="Arial" w:hAnsi="Arial" w:cs="Arial"/>
+          <w:color w:val="000000"/>
+        </w:rPr>
+        <w:t>mejorá</w:t>
+      </w:r>
+      <w:proofErr w:type="spellEnd"/>
+      <w:r>
+        <w:rPr>
+          <w:rFonts w:ascii="Arial" w:hAnsi="Arial" w:cs="Arial"/>
+          <w:color w:val="000000"/>
+        </w:rPr>
+        <w:t xml:space="preserve"> tu flexibilidad y postura con el </w:t>
+      </w:r>
+      <w:proofErr w:type="spellStart"/>
+      <w:r>
+        <w:rPr>
+          <w:rFonts w:ascii="Arial" w:hAnsi="Arial" w:cs="Arial"/>
+          <w:color w:val="000000"/>
+        </w:rPr>
+        <w:t>stretching</w:t>
+      </w:r>
+      <w:proofErr w:type="spellEnd"/>
       <w:r>
         <w:rPr>
           <w:rFonts w:ascii="Arial" w:hAnsi="Arial" w:cs="Arial"/>
@@ -654,14 +1022,78 @@
           <w:rFonts w:ascii="Arial" w:hAnsi="Arial" w:cs="Arial"/>
           <w:color w:val="000000"/>
         </w:rPr>
-        <w:t xml:space="preserve">: mediante la etiqueta meta name keywords, agregué las palabras clave: </w:t>
-      </w:r>
-      <w:r>
-        <w:rPr>
-          <w:rFonts w:ascii="Arial" w:hAnsi="Arial" w:cs="Arial"/>
-          <w:color w:val="000000"/>
-        </w:rPr>
-        <w:t>Entrenamientos, Potencia habilidades, Musculacion, Cardio, Funcional, Stretching.</w:t>
+        <w:t xml:space="preserve">: mediante la etiqueta meta </w:t>
+      </w:r>
+      <w:proofErr w:type="spellStart"/>
+      <w:r>
+        <w:rPr>
+          <w:rFonts w:ascii="Arial" w:hAnsi="Arial" w:cs="Arial"/>
+          <w:color w:val="000000"/>
+        </w:rPr>
+        <w:t>name</w:t>
+      </w:r>
+      <w:proofErr w:type="spellEnd"/>
+      <w:r>
+        <w:rPr>
+          <w:rFonts w:ascii="Arial" w:hAnsi="Arial" w:cs="Arial"/>
+          <w:color w:val="000000"/>
+        </w:rPr>
+        <w:t xml:space="preserve"> </w:t>
+      </w:r>
+      <w:proofErr w:type="spellStart"/>
+      <w:r>
+        <w:rPr>
+          <w:rFonts w:ascii="Arial" w:hAnsi="Arial" w:cs="Arial"/>
+          <w:color w:val="000000"/>
+        </w:rPr>
+        <w:t>keywords</w:t>
+      </w:r>
+      <w:proofErr w:type="spellEnd"/>
+      <w:r>
+        <w:rPr>
+          <w:rFonts w:ascii="Arial" w:hAnsi="Arial" w:cs="Arial"/>
+          <w:color w:val="000000"/>
+        </w:rPr>
+        <w:t xml:space="preserve">, agregué las palabras clave: </w:t>
+      </w:r>
+      <w:r>
+        <w:rPr>
+          <w:rFonts w:ascii="Arial" w:hAnsi="Arial" w:cs="Arial"/>
+          <w:color w:val="000000"/>
+        </w:rPr>
+        <w:t xml:space="preserve">Entrenamientos, Potencia habilidades, </w:t>
+      </w:r>
+      <w:proofErr w:type="spellStart"/>
+      <w:r>
+        <w:rPr>
+          <w:rFonts w:ascii="Arial" w:hAnsi="Arial" w:cs="Arial"/>
+          <w:color w:val="000000"/>
+        </w:rPr>
+        <w:t>Musculacion</w:t>
+      </w:r>
+      <w:proofErr w:type="spellEnd"/>
+      <w:r>
+        <w:rPr>
+          <w:rFonts w:ascii="Arial" w:hAnsi="Arial" w:cs="Arial"/>
+          <w:color w:val="000000"/>
+        </w:rPr>
+        <w:t xml:space="preserve">, Cardio, Funcional, </w:t>
+      </w:r>
+      <w:proofErr w:type="spellStart"/>
+      <w:r>
+        <w:rPr>
+          <w:rFonts w:ascii="Arial" w:hAnsi="Arial" w:cs="Arial"/>
+          <w:color w:val="000000"/>
+        </w:rPr>
+        <w:t>Stretching</w:t>
+      </w:r>
+      <w:proofErr w:type="spellEnd"/>
+      <w:r>
+        <w:rPr>
+          <w:rFonts w:ascii="Arial" w:hAnsi="Arial" w:cs="Arial"/>
+          <w:color w:val="000000"/>
+        </w:rPr>
+        <w:t>.</w:t>
       </w:r>
     </w:p>
     <w:p>
@@ -701,7 +1133,27 @@
           <w:sz w:val="24"/>
           <w:szCs w:val="24"/>
         </w:rPr>
-        <w:t xml:space="preserve">mediante la etiqueta title, agregué el siguiente título: </w:t>
+        <w:t xml:space="preserve">mediante la etiqueta </w:t>
+      </w:r>
+      <w:proofErr w:type="spellStart"/>
+      <w:r>
+        <w:rPr>
+          <w:rFonts w:ascii="Arial" w:hAnsi="Arial" w:cs="Arial"/>
+          <w:color w:val="000000"/>
+          <w:sz w:val="24"/>
+          <w:szCs w:val="24"/>
+        </w:rPr>
+        <w:t>title</w:t>
+      </w:r>
+      <w:proofErr w:type="spellEnd"/>
+      <w:r>
+        <w:rPr>
+          <w:rFonts w:ascii="Arial" w:hAnsi="Arial" w:cs="Arial"/>
+          <w:color w:val="000000"/>
+          <w:sz w:val="24"/>
+          <w:szCs w:val="24"/>
+        </w:rPr>
+        <w:t xml:space="preserve">, agregué el siguiente título: </w:t>
       </w:r>
       <w:r>
         <w:rPr>
@@ -796,8 +1248,19 @@
           <w:sz w:val="24"/>
           <w:szCs w:val="24"/>
         </w:rPr>
-        <w:t>Y mediante las etiquetas H3 agregué los encabezados: Musculación, Cardio, Funcional y Stretching</w:t>
-      </w:r>
+        <w:t xml:space="preserve">Y mediante las etiquetas H3 agregué los encabezados: Musculación, Cardio, Funcional y </w:t>
+      </w:r>
+      <w:proofErr w:type="spellStart"/>
+      <w:r>
+        <w:rPr>
+          <w:rFonts w:ascii="Arial" w:hAnsi="Arial" w:cs="Arial"/>
+          <w:color w:val="000000"/>
+          <w:sz w:val="24"/>
+          <w:szCs w:val="24"/>
+        </w:rPr>
+        <w:t>Stretching</w:t>
+      </w:r>
+      <w:proofErr w:type="spellEnd"/>
       <w:r>
         <w:rPr>
           <w:rFonts w:ascii="Arial" w:hAnsi="Arial" w:cs="Arial"/>
@@ -868,7 +1331,39 @@
           <w:rFonts w:ascii="Arial" w:hAnsi="Arial" w:cs="Arial"/>
           <w:color w:val="000000"/>
         </w:rPr>
-        <w:t>mediante la etiqueta meta name description, agregué el siguiente párrafo</w:t>
+        <w:t xml:space="preserve">mediante la etiqueta meta </w:t>
+      </w:r>
+      <w:proofErr w:type="spellStart"/>
+      <w:r>
+        <w:rPr>
+          <w:rFonts w:ascii="Arial" w:hAnsi="Arial" w:cs="Arial"/>
+          <w:color w:val="000000"/>
+        </w:rPr>
+        <w:t>name</w:t>
+      </w:r>
+      <w:proofErr w:type="spellEnd"/>
+      <w:r>
+        <w:rPr>
+          <w:rFonts w:ascii="Arial" w:hAnsi="Arial" w:cs="Arial"/>
+          <w:color w:val="000000"/>
+        </w:rPr>
+        <w:t xml:space="preserve"> </w:t>
+      </w:r>
+      <w:proofErr w:type="spellStart"/>
+      <w:r>
+        <w:rPr>
+          <w:rFonts w:ascii="Arial" w:hAnsi="Arial" w:cs="Arial"/>
+          <w:color w:val="000000"/>
+        </w:rPr>
+        <w:t>description</w:t>
+      </w:r>
+      <w:proofErr w:type="spellEnd"/>
+      <w:r>
+        <w:rPr>
+          <w:rFonts w:ascii="Arial" w:hAnsi="Arial" w:cs="Arial"/>
+          <w:color w:val="000000"/>
+        </w:rPr>
+        <w:t>, agregué el siguiente párrafo</w:t>
       </w:r>
       <w:r>
         <w:rPr>
@@ -945,7 +1440,39 @@
           <w:rFonts w:ascii="Arial" w:hAnsi="Arial" w:cs="Arial"/>
           <w:color w:val="000000"/>
         </w:rPr>
-        <w:t xml:space="preserve">: mediante la etiqueta meta name keywords, agregué las palabras clave: </w:t>
+        <w:t xml:space="preserve">: mediante la etiqueta meta </w:t>
+      </w:r>
+      <w:proofErr w:type="spellStart"/>
+      <w:r>
+        <w:rPr>
+          <w:rFonts w:ascii="Arial" w:hAnsi="Arial" w:cs="Arial"/>
+          <w:color w:val="000000"/>
+        </w:rPr>
+        <w:t>name</w:t>
+      </w:r>
+      <w:proofErr w:type="spellEnd"/>
+      <w:r>
+        <w:rPr>
+          <w:rFonts w:ascii="Arial" w:hAnsi="Arial" w:cs="Arial"/>
+          <w:color w:val="000000"/>
+        </w:rPr>
+        <w:t xml:space="preserve"> </w:t>
+      </w:r>
+      <w:proofErr w:type="spellStart"/>
+      <w:r>
+        <w:rPr>
+          <w:rFonts w:ascii="Arial" w:hAnsi="Arial" w:cs="Arial"/>
+          <w:color w:val="000000"/>
+        </w:rPr>
+        <w:t>keywords</w:t>
+      </w:r>
+      <w:proofErr w:type="spellEnd"/>
+      <w:r>
+        <w:rPr>
+          <w:rFonts w:ascii="Arial" w:hAnsi="Arial" w:cs="Arial"/>
+          <w:color w:val="000000"/>
+        </w:rPr>
+        <w:t xml:space="preserve">, agregué las palabras clave: </w:t>
       </w:r>
       <w:r>
         <w:rPr>
@@ -994,7 +1521,27 @@
           <w:sz w:val="24"/>
           <w:szCs w:val="24"/>
         </w:rPr>
-        <w:t xml:space="preserve">mediante la etiqueta title, agregué el siguiente título: </w:t>
+        <w:t xml:space="preserve">mediante la etiqueta </w:t>
+      </w:r>
+      <w:proofErr w:type="spellStart"/>
+      <w:r>
+        <w:rPr>
+          <w:rFonts w:ascii="Arial" w:hAnsi="Arial" w:cs="Arial"/>
+          <w:color w:val="000000"/>
+          <w:sz w:val="24"/>
+          <w:szCs w:val="24"/>
+        </w:rPr>
+        <w:t>title</w:t>
+      </w:r>
+      <w:proofErr w:type="spellEnd"/>
+      <w:r>
+        <w:rPr>
+          <w:rFonts w:ascii="Arial" w:hAnsi="Arial" w:cs="Arial"/>
+          <w:color w:val="000000"/>
+          <w:sz w:val="24"/>
+          <w:szCs w:val="24"/>
+        </w:rPr>
+        <w:t xml:space="preserve">, agregué el siguiente título: </w:t>
       </w:r>
       <w:r>
         <w:rPr>
@@ -1163,16 +1710,67 @@
           <w:sz w:val="24"/>
           <w:szCs w:val="24"/>
         </w:rPr>
-        <w:t>mediante la etiqueta meta name description, agregué el siguiente párrafo que explica en pocas palabras el contenido de mi sitio: “</w:t>
-      </w:r>
-      <w:r>
-        <w:rPr>
-          <w:rFonts w:ascii="Arial" w:hAnsi="Arial" w:cs="Arial"/>
-          <w:color w:val="000000"/>
-          <w:sz w:val="24"/>
-          <w:szCs w:val="24"/>
-        </w:rPr>
-        <w:t>Conctactame sobre cualquier duda o consulta</w:t>
+        <w:t xml:space="preserve">mediante la etiqueta meta </w:t>
+      </w:r>
+      <w:proofErr w:type="spellStart"/>
+      <w:r>
+        <w:rPr>
+          <w:rFonts w:ascii="Arial" w:hAnsi="Arial" w:cs="Arial"/>
+          <w:color w:val="000000"/>
+          <w:sz w:val="24"/>
+          <w:szCs w:val="24"/>
+        </w:rPr>
+        <w:t>name</w:t>
+      </w:r>
+      <w:proofErr w:type="spellEnd"/>
+      <w:r>
+        <w:rPr>
+          <w:rFonts w:ascii="Arial" w:hAnsi="Arial" w:cs="Arial"/>
+          <w:color w:val="000000"/>
+          <w:sz w:val="24"/>
+          <w:szCs w:val="24"/>
+        </w:rPr>
+        <w:t xml:space="preserve"> </w:t>
+      </w:r>
+      <w:proofErr w:type="spellStart"/>
+      <w:r>
+        <w:rPr>
+          <w:rFonts w:ascii="Arial" w:hAnsi="Arial" w:cs="Arial"/>
+          <w:color w:val="000000"/>
+          <w:sz w:val="24"/>
+          <w:szCs w:val="24"/>
+        </w:rPr>
+        <w:t>description</w:t>
+      </w:r>
+      <w:proofErr w:type="spellEnd"/>
+      <w:r>
+        <w:rPr>
+          <w:rFonts w:ascii="Arial" w:hAnsi="Arial" w:cs="Arial"/>
+          <w:color w:val="000000"/>
+          <w:sz w:val="24"/>
+          <w:szCs w:val="24"/>
+        </w:rPr>
+        <w:t>, agregué el siguiente párrafo que explica en pocas palabras el contenido de mi sitio: “</w:t>
+      </w:r>
+      <w:proofErr w:type="spellStart"/>
+      <w:r>
+        <w:rPr>
+          <w:rFonts w:ascii="Arial" w:hAnsi="Arial" w:cs="Arial"/>
+          <w:color w:val="000000"/>
+          <w:sz w:val="24"/>
+          <w:szCs w:val="24"/>
+        </w:rPr>
+        <w:t>Conctactame</w:t>
+      </w:r>
+      <w:proofErr w:type="spellEnd"/>
+      <w:r>
+        <w:rPr>
+          <w:rFonts w:ascii="Arial" w:hAnsi="Arial" w:cs="Arial"/>
+          <w:color w:val="000000"/>
+          <w:sz w:val="24"/>
+          <w:szCs w:val="24"/>
+        </w:rPr>
+        <w:t xml:space="preserve"> sobre cualquier duda o consulta</w:t>
       </w:r>
       <w:r>
         <w:rPr>
@@ -1221,7 +1819,47 @@
           <w:sz w:val="24"/>
           <w:szCs w:val="24"/>
         </w:rPr>
-        <w:t xml:space="preserve">: mediante la etiqueta meta name keywords, agregué las palabras clave: </w:t>
+        <w:t xml:space="preserve">: mediante la etiqueta meta </w:t>
+      </w:r>
+      <w:proofErr w:type="spellStart"/>
+      <w:r>
+        <w:rPr>
+          <w:rFonts w:ascii="Arial" w:hAnsi="Arial" w:cs="Arial"/>
+          <w:color w:val="000000"/>
+          <w:sz w:val="24"/>
+          <w:szCs w:val="24"/>
+        </w:rPr>
+        <w:t>name</w:t>
+      </w:r>
+      <w:proofErr w:type="spellEnd"/>
+      <w:r>
+        <w:rPr>
+          <w:rFonts w:ascii="Arial" w:hAnsi="Arial" w:cs="Arial"/>
+          <w:color w:val="000000"/>
+          <w:sz w:val="24"/>
+          <w:szCs w:val="24"/>
+        </w:rPr>
+        <w:t xml:space="preserve"> </w:t>
+      </w:r>
+      <w:proofErr w:type="spellStart"/>
+      <w:r>
+        <w:rPr>
+          <w:rFonts w:ascii="Arial" w:hAnsi="Arial" w:cs="Arial"/>
+          <w:color w:val="000000"/>
+          <w:sz w:val="24"/>
+          <w:szCs w:val="24"/>
+        </w:rPr>
+        <w:t>keywords</w:t>
+      </w:r>
+      <w:proofErr w:type="spellEnd"/>
+      <w:r>
+        <w:rPr>
+          <w:rFonts w:ascii="Arial" w:hAnsi="Arial" w:cs="Arial"/>
+          <w:color w:val="000000"/>
+          <w:sz w:val="24"/>
+          <w:szCs w:val="24"/>
+        </w:rPr>
+        <w:t xml:space="preserve">, agregué las palabras clave: </w:t>
       </w:r>
       <w:r>
         <w:rPr>
@@ -1272,7 +1910,27 @@
           <w:sz w:val="24"/>
           <w:szCs w:val="24"/>
         </w:rPr>
-        <w:t xml:space="preserve">mediante la etiqueta title, agregué el siguiente título: </w:t>
+        <w:t xml:space="preserve">mediante la etiqueta </w:t>
+      </w:r>
+      <w:proofErr w:type="spellStart"/>
+      <w:r>
+        <w:rPr>
+          <w:rFonts w:ascii="Arial" w:hAnsi="Arial" w:cs="Arial"/>
+          <w:color w:val="000000"/>
+          <w:sz w:val="24"/>
+          <w:szCs w:val="24"/>
+        </w:rPr>
+        <w:t>title</w:t>
+      </w:r>
+      <w:proofErr w:type="spellEnd"/>
+      <w:r>
+        <w:rPr>
+          <w:rFonts w:ascii="Arial" w:hAnsi="Arial" w:cs="Arial"/>
+          <w:color w:val="000000"/>
+          <w:sz w:val="24"/>
+          <w:szCs w:val="24"/>
+        </w:rPr>
+        <w:t xml:space="preserve">, agregué el siguiente título: </w:t>
       </w:r>
       <w:r>
         <w:rPr>

</xml_diff>